<commit_message>
10.24.21 updated - dmm
</commit_message>
<xml_diff>
--- a/Syllabus - ODSA Cohort 10.docx
+++ b/Syllabus - ODSA Cohort 10.docx
@@ -905,22 +905,289 @@
         <w:t xml:space="preserve">Hour 2 </w:t>
       </w:r>
       <w:r>
+        <w:t>-</w:t>
+      </w:r>
+      <w:r>
+        <w:t xml:space="preserve"> </w:t>
+      </w:r>
+      <w:r>
+        <w:t>Column and Scalar Functions</w:t>
+      </w:r>
+      <w:r>
+        <w:t xml:space="preserve"> </w:t>
+      </w:r>
+      <w:r>
+        <w:t xml:space="preserve">– Lecture </w:t>
+      </w:r>
+    </w:p>
+    <w:p>
+      <w:r>
+        <w:t xml:space="preserve">Hour 3 - </w:t>
+      </w:r>
+      <w:r>
+        <w:t xml:space="preserve">Examples &amp; </w:t>
+      </w:r>
+      <w:r>
+        <w:t>Exercises - Querying Data</w:t>
+      </w:r>
+      <w:r>
+        <w:t xml:space="preserve">, Class Project </w:t>
+      </w:r>
+      <w:r>
         <w:t>–</w:t>
       </w:r>
       <w:r>
         <w:t xml:space="preserve"> </w:t>
       </w:r>
       <w:r>
-        <w:t xml:space="preserve">Column </w:t>
-      </w:r>
-      <w:r>
-        <w:t>Functions &amp; Sub-</w:t>
-      </w:r>
-      <w:r>
-        <w:t>Q</w:t>
-      </w:r>
-      <w:r>
-        <w:t xml:space="preserve">ueries – Lecture </w:t>
+        <w:t>Overview</w:t>
+      </w:r>
+      <w:r>
+        <w:t>,</w:t>
+      </w:r>
+      <w:r>
+        <w:t xml:space="preserve"> </w:t>
+      </w:r>
+      <w:r>
+        <w:t>Quer</w:t>
+      </w:r>
+      <w:r>
+        <w:t>ies</w:t>
+      </w:r>
+    </w:p>
+    <w:p>
+      <w:pPr>
+        <w:rPr>
+          <w:b/>
+          <w:u w:val="single"/>
+        </w:rPr>
+      </w:pPr>
+      <w:r>
+        <w:rPr>
+          <w:b/>
+          <w:u w:val="single"/>
+        </w:rPr>
+        <w:t xml:space="preserve"> </w:t>
+      </w:r>
+    </w:p>
+    <w:p>
+      <w:pPr>
+        <w:rPr>
+          <w:b/>
+          <w:u w:val="single"/>
+        </w:rPr>
+      </w:pPr>
+      <w:r>
+        <w:rPr>
+          <w:b/>
+          <w:u w:val="single"/>
+        </w:rPr>
+        <w:t xml:space="preserve">Class 3 – </w:t>
+      </w:r>
+      <w:r>
+        <w:rPr>
+          <w:b/>
+          <w:u w:val="single"/>
+        </w:rPr>
+        <w:t>Extracting</w:t>
+      </w:r>
+      <w:r>
+        <w:rPr>
+          <w:b/>
+          <w:u w:val="single"/>
+        </w:rPr>
+        <w:t xml:space="preserve"> </w:t>
+      </w:r>
+      <w:r>
+        <w:rPr>
+          <w:b/>
+          <w:u w:val="single"/>
+        </w:rPr>
+        <w:t>&amp;</w:t>
+      </w:r>
+      <w:r>
+        <w:rPr>
+          <w:b/>
+          <w:u w:val="single"/>
+        </w:rPr>
+        <w:t xml:space="preserve"> Storing</w:t>
+      </w:r>
+      <w:r>
+        <w:rPr>
+          <w:b/>
+          <w:u w:val="single"/>
+        </w:rPr>
+        <w:t xml:space="preserve"> </w:t>
+      </w:r>
+      <w:r>
+        <w:rPr>
+          <w:b/>
+          <w:u w:val="single"/>
+        </w:rPr>
+        <w:t>Data</w:t>
+      </w:r>
+    </w:p>
+    <w:p>
+      <w:r>
+        <w:t xml:space="preserve">Hour 1 - Class 1&amp;2 Quiz, </w:t>
+      </w:r>
+      <w:r>
+        <w:t>Column &amp; Scalar Functions: Class 2 Deep-Dive</w:t>
+      </w:r>
+    </w:p>
+    <w:p>
+      <w:r>
+        <w:t xml:space="preserve">Hour </w:t>
+      </w:r>
+      <w:r>
+        <w:t>2</w:t>
+      </w:r>
+      <w:r>
+        <w:t xml:space="preserve"> - </w:t>
+      </w:r>
+      <w:r>
+        <w:t xml:space="preserve">DDL - </w:t>
+      </w:r>
+      <w:r>
+        <w:t xml:space="preserve">Create Create/Alter/Delete </w:t>
+      </w:r>
+      <w:r>
+        <w:t xml:space="preserve">Databases &amp; </w:t>
+      </w:r>
+      <w:r>
+        <w:t>Tables</w:t>
+      </w:r>
+      <w:r>
+        <w:t xml:space="preserve">, </w:t>
+      </w:r>
+      <w:r>
+        <w:t xml:space="preserve">Views, </w:t>
+      </w:r>
+      <w:r>
+        <w:t xml:space="preserve">Constraints – Lecture </w:t>
+      </w:r>
+    </w:p>
+    <w:p>
+      <w:r>
+        <w:t xml:space="preserve">Hour </w:t>
+      </w:r>
+      <w:r>
+        <w:t>3</w:t>
+      </w:r>
+      <w:r>
+        <w:t xml:space="preserve"> </w:t>
+      </w:r>
+      <w:r>
+        <w:t>-</w:t>
+      </w:r>
+      <w:r>
+        <w:t xml:space="preserve"> </w:t>
+      </w:r>
+      <w:r>
+        <w:t>DMM</w:t>
+      </w:r>
+      <w:r>
+        <w:t xml:space="preserve"> </w:t>
+      </w:r>
+      <w:r>
+        <w:t>–</w:t>
+      </w:r>
+      <w:r>
+        <w:t xml:space="preserve"> </w:t>
+      </w:r>
+      <w:r>
+        <w:t>Inserting, Deleting, and Updating Data - Lecture</w:t>
+      </w:r>
+      <w:r>
+        <w:t xml:space="preserve">, </w:t>
+      </w:r>
+      <w:r>
+        <w:t xml:space="preserve">Exercises, </w:t>
+      </w:r>
+      <w:r>
+        <w:t xml:space="preserve">Project - </w:t>
+      </w:r>
+      <w:r>
+        <w:t>Importing Data</w:t>
+      </w:r>
+    </w:p>
+    <w:p>
+      <w:r>
+        <w:t xml:space="preserve"> </w:t>
+      </w:r>
+    </w:p>
+    <w:p>
+      <w:pPr>
+        <w:rPr>
+          <w:b/>
+          <w:u w:val="single"/>
+        </w:rPr>
+      </w:pPr>
+      <w:r>
+        <w:rPr>
+          <w:b/>
+          <w:u w:val="single"/>
+        </w:rPr>
+        <w:t xml:space="preserve">Class 4 – </w:t>
+      </w:r>
+      <w:r>
+        <w:rPr>
+          <w:b/>
+          <w:u w:val="single"/>
+        </w:rPr>
+        <w:t>Joining &amp; Merging Data</w:t>
+      </w:r>
+    </w:p>
+    <w:p>
+      <w:r>
+        <w:t>Hour 1 - SQL Joins</w:t>
+      </w:r>
+      <w:r>
+        <w:t xml:space="preserve"> &amp; Unions</w:t>
+      </w:r>
+      <w:r>
+        <w:t xml:space="preserve"> – Lecture</w:t>
+      </w:r>
+    </w:p>
+    <w:p>
+      <w:r>
+        <w:t xml:space="preserve">Hour 2 </w:t>
+      </w:r>
+      <w:r>
+        <w:t>-</w:t>
+      </w:r>
+      <w:r>
+        <w:t xml:space="preserve"> </w:t>
+      </w:r>
+      <w:r>
+        <w:t>Subquer</w:t>
+      </w:r>
+      <w:r>
+        <w:t>i</w:t>
+      </w:r>
+      <w:r>
+        <w:t>es</w:t>
+      </w:r>
+      <w:r>
+        <w:t xml:space="preserve"> - Lecture</w:t>
+      </w:r>
+      <w:r>
+        <w:t xml:space="preserve">, </w:t>
+      </w:r>
+      <w:r>
+        <w:t xml:space="preserve">Examples &amp; </w:t>
+      </w:r>
+      <w:r>
+        <w:t>Exercises</w:t>
+      </w:r>
+      <w:r>
+        <w:t xml:space="preserve"> - </w:t>
+      </w:r>
+      <w:r>
+        <w:t>Joining &amp; Merging data</w:t>
+      </w:r>
+      <w:r>
+        <w:t xml:space="preserve"> </w:t>
       </w:r>
     </w:p>
     <w:p>
@@ -928,29 +1195,354 @@
         <w:t xml:space="preserve">Hour 3 - </w:t>
       </w:r>
       <w:r>
+        <w:t>Class Project</w:t>
+      </w:r>
+      <w:r>
+        <w:t xml:space="preserve"> </w:t>
+      </w:r>
+      <w:r>
+        <w:t>–</w:t>
+      </w:r>
+      <w:r>
+        <w:t xml:space="preserve"> </w:t>
+      </w:r>
+      <w:r>
+        <w:t xml:space="preserve">Joining </w:t>
+      </w:r>
+      <w:r>
+        <w:t xml:space="preserve">&amp; Merging </w:t>
+      </w:r>
+      <w:r>
+        <w:t>Data for Analysis</w:t>
+      </w:r>
+    </w:p>
+    <w:p/>
+    <w:p/>
+    <w:p>
+      <w:pPr>
+        <w:rPr>
+          <w:b/>
+          <w:u w:val="single"/>
+        </w:rPr>
+      </w:pPr>
+      <w:r>
+        <w:rPr>
+          <w:b/>
+          <w:u w:val="single"/>
+        </w:rPr>
+        <w:lastRenderedPageBreak/>
+        <w:t>Class 5 – Cleaning Data Using SQL</w:t>
+      </w:r>
+    </w:p>
+    <w:p>
+      <w:r>
+        <w:t xml:space="preserve">Hour 1 - Class 3&amp;4 Quiz, </w:t>
+      </w:r>
+      <w:r>
+        <w:t xml:space="preserve">Cleaning Data – Overview, </w:t>
+      </w:r>
+      <w:r>
+        <w:t xml:space="preserve">Case Statements, SQL </w:t>
+      </w:r>
+      <w:r>
+        <w:t>Wildcards</w:t>
+      </w:r>
+    </w:p>
+    <w:p>
+      <w:r>
+        <w:t xml:space="preserve">Hour 2 – Identifying &amp; Removing Duplicates, </w:t>
+      </w:r>
+      <w:r>
+        <w:t>Data Cleansing</w:t>
+      </w:r>
+      <w:r>
+        <w:t xml:space="preserve"> – String</w:t>
+      </w:r>
+      <w:r>
+        <w:t xml:space="preserve">, </w:t>
+      </w:r>
+      <w:r>
+        <w:t>Numeric</w:t>
+      </w:r>
+      <w:r>
+        <w:t xml:space="preserve"> &amp; Date</w:t>
+      </w:r>
+      <w:r>
+        <w:t xml:space="preserve"> Functions</w:t>
+      </w:r>
+    </w:p>
+    <w:p>
+      <w:r>
+        <w:t xml:space="preserve">Hour 3 - </w:t>
+      </w:r>
+      <w:r>
+        <w:t xml:space="preserve">Examples </w:t>
+      </w:r>
+      <w:r>
+        <w:t>- Cleaning Data for Analysis</w:t>
+      </w:r>
+    </w:p>
+    <w:p>
+      <w:pPr>
+        <w:rPr>
+          <w:b/>
+          <w:u w:val="single"/>
+        </w:rPr>
+      </w:pPr>
+    </w:p>
+    <w:p>
+      <w:pPr>
+        <w:rPr>
+          <w:b/>
+          <w:u w:val="single"/>
+        </w:rPr>
+      </w:pPr>
+      <w:r>
+        <w:rPr>
+          <w:b/>
+          <w:u w:val="single"/>
+        </w:rPr>
+        <w:t xml:space="preserve">Class </w:t>
+      </w:r>
+      <w:r>
+        <w:rPr>
+          <w:b/>
+          <w:u w:val="single"/>
+        </w:rPr>
+        <w:t>6 – Advanced Database Functionality</w:t>
+      </w:r>
+    </w:p>
+    <w:p>
+      <w:pPr>
+        <w:rPr>
+          <w:bCs/>
+        </w:rPr>
+      </w:pPr>
+      <w:r>
+        <w:rPr>
+          <w:bCs/>
+        </w:rPr>
+        <w:t>Hour 1 –</w:t>
+      </w:r>
+      <w:r>
+        <w:rPr>
+          <w:bCs/>
+        </w:rPr>
+        <w:t xml:space="preserve"> Stored Procedures &amp; Temporary Tables</w:t>
+      </w:r>
+    </w:p>
+    <w:p>
+      <w:pPr>
+        <w:rPr>
+          <w:bCs/>
+        </w:rPr>
+      </w:pPr>
+      <w:r>
+        <w:rPr>
+          <w:bCs/>
+        </w:rPr>
+        <w:t xml:space="preserve">Hour 2 – </w:t>
+      </w:r>
+      <w:r>
+        <w:rPr>
+          <w:bCs/>
+        </w:rPr>
+        <w:t>Column Functions and Triggers</w:t>
+      </w:r>
+    </w:p>
+    <w:p>
+      <w:pPr>
+        <w:rPr>
+          <w:bCs/>
+        </w:rPr>
+      </w:pPr>
+      <w:r>
+        <w:rPr>
+          <w:bCs/>
+        </w:rPr>
+        <w:t xml:space="preserve">Hour 3 </w:t>
+      </w:r>
+      <w:proofErr w:type="gramStart"/>
+      <w:r>
+        <w:rPr>
+          <w:bCs/>
+        </w:rPr>
+        <w:t xml:space="preserve">- </w:t>
+      </w:r>
+      <w:r>
+        <w:rPr>
+          <w:bCs/>
+        </w:rPr>
+        <w:t xml:space="preserve"> Exercise</w:t>
+      </w:r>
+      <w:proofErr w:type="gramEnd"/>
+      <w:r>
+        <w:rPr>
+          <w:bCs/>
+        </w:rPr>
+        <w:t xml:space="preserve"> – Analyze</w:t>
+      </w:r>
+      <w:r>
+        <w:rPr>
+          <w:bCs/>
+        </w:rPr>
+        <w:t xml:space="preserve">, </w:t>
+      </w:r>
+      <w:r>
+        <w:rPr>
+          <w:bCs/>
+        </w:rPr>
+        <w:t>Update</w:t>
+      </w:r>
+      <w:r>
+        <w:rPr>
+          <w:bCs/>
+        </w:rPr>
+        <w:t>, and Automate</w:t>
+      </w:r>
+      <w:r>
+        <w:rPr>
+          <w:bCs/>
+        </w:rPr>
+        <w:t xml:space="preserve"> Covid-19 Data</w:t>
+      </w:r>
+    </w:p>
+    <w:p>
+      <w:pPr>
+        <w:rPr>
+          <w:b/>
+          <w:u w:val="single"/>
+        </w:rPr>
+      </w:pPr>
+    </w:p>
+    <w:p>
+      <w:pPr>
+        <w:rPr>
+          <w:b/>
+          <w:u w:val="single"/>
+        </w:rPr>
+      </w:pPr>
+      <w:r>
+        <w:rPr>
+          <w:b/>
+          <w:u w:val="single"/>
+        </w:rPr>
+        <w:t xml:space="preserve">Class </w:t>
+      </w:r>
+      <w:r>
+        <w:rPr>
+          <w:b/>
+          <w:u w:val="single"/>
+        </w:rPr>
+        <w:t>7</w:t>
+      </w:r>
+      <w:r>
+        <w:rPr>
+          <w:b/>
+          <w:u w:val="single"/>
+        </w:rPr>
+        <w:t xml:space="preserve"> – </w:t>
+      </w:r>
+      <w:r>
+        <w:rPr>
+          <w:b/>
+          <w:u w:val="single"/>
+        </w:rPr>
+        <w:t xml:space="preserve">Database Design - </w:t>
+      </w:r>
+      <w:r>
+        <w:rPr>
+          <w:b/>
+          <w:u w:val="single"/>
+        </w:rPr>
+        <w:t>Structuring &amp; Modeling Data</w:t>
+      </w:r>
+    </w:p>
+    <w:p>
+      <w:r>
+        <w:t xml:space="preserve">Hour 1 </w:t>
+      </w:r>
+      <w:r>
+        <w:t>–</w:t>
+      </w:r>
+      <w:r>
+        <w:t xml:space="preserve"> </w:t>
+      </w:r>
+      <w:r>
+        <w:t xml:space="preserve">Class 5&amp;6 Quiz, </w:t>
+      </w:r>
+      <w:r>
+        <w:t xml:space="preserve">OLTP - </w:t>
+      </w:r>
+      <w:r>
+        <w:t>ER &amp; Relational Diagrams, Normal Forms</w:t>
+      </w:r>
+      <w:r>
+        <w:t>, OLAP Data Models</w:t>
+      </w:r>
+      <w:r>
+        <w:t xml:space="preserve"> – Lecture</w:t>
+      </w:r>
+    </w:p>
+    <w:p>
+      <w:r>
+        <w:t xml:space="preserve">Hour </w:t>
+      </w:r>
+      <w:r>
+        <w:t>2</w:t>
+      </w:r>
+      <w:r>
+        <w:t xml:space="preserve"> </w:t>
+      </w:r>
+      <w:r>
+        <w:t xml:space="preserve">– </w:t>
+      </w:r>
+      <w:r>
         <w:t xml:space="preserve">Examples &amp; </w:t>
       </w:r>
       <w:r>
-        <w:t xml:space="preserve">Exercises - Querying </w:t>
-      </w:r>
-      <w:proofErr w:type="gramStart"/>
-      <w:r>
-        <w:t>Data</w:t>
-      </w:r>
-      <w:r>
-        <w:t xml:space="preserve"> ,</w:t>
-      </w:r>
-      <w:proofErr w:type="gramEnd"/>
-      <w:r>
-        <w:t xml:space="preserve"> Class Project Overview</w:t>
-      </w:r>
-      <w:r>
-        <w:t xml:space="preserve"> &amp; </w:t>
-      </w:r>
-      <w:r>
-        <w:t>Setup</w:t>
-      </w:r>
-    </w:p>
+        <w:t>Exercise</w:t>
+      </w:r>
+      <w:r>
+        <w:t xml:space="preserve"> – </w:t>
+      </w:r>
+      <w:r>
+        <w:t xml:space="preserve">OLTP </w:t>
+      </w:r>
+      <w:r>
+        <w:t>Data Modeling - ER &amp; Relational Diagrams</w:t>
+      </w:r>
+    </w:p>
+    <w:p>
+      <w:r>
+        <w:t>Hour 3 –</w:t>
+      </w:r>
+      <w:r>
+        <w:t xml:space="preserve"> </w:t>
+      </w:r>
+      <w:r>
+        <w:t>Class Project</w:t>
+      </w:r>
+      <w:r>
+        <w:t xml:space="preserve"> </w:t>
+      </w:r>
+      <w:r>
+        <w:t>–</w:t>
+      </w:r>
+      <w:r>
+        <w:t xml:space="preserve"> </w:t>
+      </w:r>
+      <w:r>
+        <w:t xml:space="preserve">ERD Diagram, </w:t>
+      </w:r>
+      <w:r>
+        <w:t xml:space="preserve">OLAP </w:t>
+      </w:r>
+      <w:r>
+        <w:t xml:space="preserve">Dimensional Modeling </w:t>
+      </w:r>
+    </w:p>
+    <w:p/>
     <w:p>
       <w:pPr>
         <w:rPr>
@@ -963,6 +1555,131 @@
           <w:b/>
           <w:u w:val="single"/>
         </w:rPr>
+        <w:t xml:space="preserve">Class </w:t>
+      </w:r>
+      <w:r>
+        <w:rPr>
+          <w:b/>
+          <w:u w:val="single"/>
+        </w:rPr>
+        <w:t>8</w:t>
+      </w:r>
+      <w:r>
+        <w:rPr>
+          <w:b/>
+          <w:u w:val="single"/>
+        </w:rPr>
+        <w:t xml:space="preserve"> – </w:t>
+      </w:r>
+      <w:r>
+        <w:rPr>
+          <w:b/>
+          <w:u w:val="single"/>
+        </w:rPr>
+        <w:t xml:space="preserve">Storing &amp; </w:t>
+      </w:r>
+      <w:r>
+        <w:rPr>
+          <w:b/>
+          <w:u w:val="single"/>
+        </w:rPr>
+        <w:t>Managing Data</w:t>
+      </w:r>
+    </w:p>
+    <w:p>
+      <w:r>
+        <w:t xml:space="preserve">Hour 1 </w:t>
+      </w:r>
+      <w:r>
+        <w:t>–</w:t>
+      </w:r>
+      <w:r>
+        <w:t xml:space="preserve"> </w:t>
+      </w:r>
+      <w:r>
+        <w:t xml:space="preserve">Enterprise Data Overview, </w:t>
+      </w:r>
+      <w:r>
+        <w:t>ETL &amp; Data Storage</w:t>
+      </w:r>
+      <w:r>
+        <w:t xml:space="preserve">, </w:t>
+      </w:r>
+      <w:r>
+        <w:t xml:space="preserve">Data </w:t>
+      </w:r>
+      <w:proofErr w:type="spellStart"/>
+      <w:r>
+        <w:t>Mgmt</w:t>
+      </w:r>
+      <w:proofErr w:type="spellEnd"/>
+      <w:r>
+        <w:t>/Database Admin</w:t>
+      </w:r>
+      <w:r>
+        <w:t xml:space="preserve"> - Lecture</w:t>
+      </w:r>
+    </w:p>
+    <w:p>
+      <w:r>
+        <w:t xml:space="preserve">Hour 2 - </w:t>
+      </w:r>
+      <w:r>
+        <w:t xml:space="preserve">Data </w:t>
+      </w:r>
+      <w:r>
+        <w:t>Gov. &amp;</w:t>
+      </w:r>
+      <w:r>
+        <w:t xml:space="preserve"> Stewardship, Data</w:t>
+      </w:r>
+      <w:r>
+        <w:t xml:space="preserve"> Quality - Lecture</w:t>
+      </w:r>
+    </w:p>
+    <w:p>
+      <w:r>
+        <w:t xml:space="preserve">Hour 3 - </w:t>
+      </w:r>
+      <w:r>
+        <w:t>Finish Class Project</w:t>
+      </w:r>
+      <w:r>
+        <w:t xml:space="preserve"> </w:t>
+      </w:r>
+      <w:r>
+        <w:t>–</w:t>
+      </w:r>
+      <w:r>
+        <w:t xml:space="preserve"> Data Quality</w:t>
+      </w:r>
+      <w:r>
+        <w:t xml:space="preserve">, </w:t>
+      </w:r>
+      <w:r>
+        <w:t>Data Dictionary</w:t>
+      </w:r>
+      <w:r>
+        <w:t>,</w:t>
+      </w:r>
+      <w:r>
+        <w:t xml:space="preserve"> </w:t>
+      </w:r>
+      <w:proofErr w:type="spellStart"/>
+      <w:r>
+        <w:t>PowerBI</w:t>
+      </w:r>
+      <w:proofErr w:type="spellEnd"/>
+      <w:r>
+        <w:t xml:space="preserve"> </w:t>
+      </w:r>
+      <w:r>
+        <w:t>-</w:t>
+      </w:r>
+      <w:r>
+        <w:t xml:space="preserve"> Answer Business Question</w:t>
+      </w:r>
+      <w:r>
         <w:t xml:space="preserve"> </w:t>
       </w:r>
     </w:p>
@@ -978,51 +1695,6 @@
           <w:b/>
           <w:u w:val="single"/>
         </w:rPr>
-        <w:t xml:space="preserve">Class 3 – </w:t>
-      </w:r>
-      <w:r>
-        <w:rPr>
-          <w:b/>
-          <w:u w:val="single"/>
-        </w:rPr>
-        <w:t>Extracting and Storing Data</w:t>
-      </w:r>
-    </w:p>
-    <w:p>
-      <w:r>
-        <w:t>Hour 1 - Class 1&amp;2 Quiz, Views, Create Databases, Create/Alter/Delete Tables</w:t>
-      </w:r>
-      <w:r>
-        <w:t xml:space="preserve">, Constraints – Lecture </w:t>
-      </w:r>
-    </w:p>
-    <w:p>
-      <w:r>
-        <w:t xml:space="preserve">Hour </w:t>
-      </w:r>
-      <w:r>
-        <w:t>2</w:t>
-      </w:r>
-      <w:r>
-        <w:t xml:space="preserve"> - </w:t>
-      </w:r>
-      <w:r>
-        <w:t xml:space="preserve">Examples &amp; </w:t>
-      </w:r>
-      <w:r>
-        <w:t>Exercises</w:t>
-      </w:r>
-      <w:r>
-        <w:t xml:space="preserve"> - Storing Data for Analysis</w:t>
-      </w:r>
-    </w:p>
-    <w:p>
-      <w:r>
-        <w:t>Hour 3 - Importing Data into MySQL - Import/Export Wizard</w:t>
-      </w:r>
-    </w:p>
-    <w:p>
-      <w:r>
         <w:t xml:space="preserve"> </w:t>
       </w:r>
     </w:p>
@@ -1038,457 +1710,6 @@
           <w:b/>
           <w:u w:val="single"/>
         </w:rPr>
-        <w:t xml:space="preserve">Class 4 – </w:t>
-      </w:r>
-      <w:r>
-        <w:rPr>
-          <w:b/>
-          <w:u w:val="single"/>
-        </w:rPr>
-        <w:t>Joining &amp; Merging Data</w:t>
-      </w:r>
-    </w:p>
-    <w:p>
-      <w:r>
-        <w:t>Hour 1 - SQL Joins</w:t>
-      </w:r>
-      <w:r>
-        <w:t xml:space="preserve"> &amp; Unions</w:t>
-      </w:r>
-      <w:r>
-        <w:t xml:space="preserve"> – Lecture &amp; Examples</w:t>
-      </w:r>
-    </w:p>
-    <w:p>
-      <w:r>
-        <w:t xml:space="preserve">Hour 2/3 - </w:t>
-      </w:r>
-      <w:r>
-        <w:t xml:space="preserve">Examples &amp; </w:t>
-      </w:r>
-      <w:r>
-        <w:t>Exercises - Joining Data for Analysis</w:t>
-      </w:r>
-    </w:p>
-    <w:p/>
-    <w:p>
-      <w:pPr>
-        <w:rPr>
-          <w:b/>
-          <w:u w:val="single"/>
-        </w:rPr>
-      </w:pPr>
-      <w:r>
-        <w:rPr>
-          <w:b/>
-          <w:u w:val="single"/>
-        </w:rPr>
-        <w:t>Class 5 – Cleaning Data Using SQL</w:t>
-      </w:r>
-    </w:p>
-    <w:p>
-      <w:r>
-        <w:t xml:space="preserve">Hour 1 - Class 3&amp;4 Quiz, </w:t>
-      </w:r>
-      <w:r>
-        <w:t xml:space="preserve">Cleaning Data – Overview, </w:t>
-      </w:r>
-      <w:r>
-        <w:t xml:space="preserve">Case Statements, SQL </w:t>
-      </w:r>
-      <w:r>
-        <w:t>Wildcards</w:t>
-      </w:r>
-    </w:p>
-    <w:p>
-      <w:r>
-        <w:lastRenderedPageBreak/>
-        <w:t xml:space="preserve">Hour 2 – Identifying &amp; Removing Duplicates, </w:t>
-      </w:r>
-      <w:r>
-        <w:t>Data Cleansing</w:t>
-      </w:r>
-      <w:r>
-        <w:t xml:space="preserve"> – String</w:t>
-      </w:r>
-      <w:r>
-        <w:t xml:space="preserve">, </w:t>
-      </w:r>
-      <w:r>
-        <w:t>Numeric</w:t>
-      </w:r>
-      <w:r>
-        <w:t xml:space="preserve"> &amp; Date</w:t>
-      </w:r>
-      <w:r>
-        <w:t xml:space="preserve"> Functions</w:t>
-      </w:r>
-    </w:p>
-    <w:p>
-      <w:r>
-        <w:t xml:space="preserve">Hour 3 - </w:t>
-      </w:r>
-      <w:r>
-        <w:t xml:space="preserve">Examples </w:t>
-      </w:r>
-      <w:r>
-        <w:t>- Cleaning Data for Analysis</w:t>
-      </w:r>
-    </w:p>
-    <w:p>
-      <w:pPr>
-        <w:rPr>
-          <w:b/>
-          <w:u w:val="single"/>
-        </w:rPr>
-      </w:pPr>
-    </w:p>
-    <w:p>
-      <w:pPr>
-        <w:rPr>
-          <w:b/>
-          <w:u w:val="single"/>
-        </w:rPr>
-      </w:pPr>
-      <w:r>
-        <w:rPr>
-          <w:b/>
-          <w:u w:val="single"/>
-        </w:rPr>
-        <w:t xml:space="preserve">Class </w:t>
-      </w:r>
-      <w:r>
-        <w:rPr>
-          <w:b/>
-          <w:u w:val="single"/>
-        </w:rPr>
-        <w:t>6 – Advanced Database Functionality</w:t>
-      </w:r>
-    </w:p>
-    <w:p>
-      <w:pPr>
-        <w:rPr>
-          <w:bCs/>
-        </w:rPr>
-      </w:pPr>
-      <w:r>
-        <w:rPr>
-          <w:bCs/>
-        </w:rPr>
-        <w:t>Hour 1 –</w:t>
-      </w:r>
-      <w:r>
-        <w:rPr>
-          <w:bCs/>
-        </w:rPr>
-        <w:t xml:space="preserve"> Stored Procedures &amp; Temporary Tables</w:t>
-      </w:r>
-    </w:p>
-    <w:p>
-      <w:pPr>
-        <w:rPr>
-          <w:bCs/>
-        </w:rPr>
-      </w:pPr>
-      <w:r>
-        <w:rPr>
-          <w:bCs/>
-        </w:rPr>
-        <w:t xml:space="preserve">Hour 2 – </w:t>
-      </w:r>
-      <w:r>
-        <w:rPr>
-          <w:bCs/>
-        </w:rPr>
-        <w:t>Column Functions and Triggers</w:t>
-      </w:r>
-    </w:p>
-    <w:p>
-      <w:pPr>
-        <w:rPr>
-          <w:bCs/>
-        </w:rPr>
-      </w:pPr>
-      <w:r>
-        <w:rPr>
-          <w:bCs/>
-        </w:rPr>
-        <w:t xml:space="preserve">Hour 3 </w:t>
-      </w:r>
-      <w:proofErr w:type="gramStart"/>
-      <w:r>
-        <w:rPr>
-          <w:bCs/>
-        </w:rPr>
-        <w:t xml:space="preserve">- </w:t>
-      </w:r>
-      <w:r>
-        <w:rPr>
-          <w:bCs/>
-        </w:rPr>
-        <w:t xml:space="preserve"> Exercise</w:t>
-      </w:r>
-      <w:proofErr w:type="gramEnd"/>
-      <w:r>
-        <w:rPr>
-          <w:bCs/>
-        </w:rPr>
-        <w:t xml:space="preserve"> – Analyze and Update Covid-19 Data</w:t>
-      </w:r>
-    </w:p>
-    <w:p>
-      <w:pPr>
-        <w:rPr>
-          <w:b/>
-          <w:u w:val="single"/>
-        </w:rPr>
-      </w:pPr>
-    </w:p>
-    <w:p>
-      <w:pPr>
-        <w:rPr>
-          <w:b/>
-          <w:u w:val="single"/>
-        </w:rPr>
-      </w:pPr>
-      <w:r>
-        <w:rPr>
-          <w:b/>
-          <w:u w:val="single"/>
-        </w:rPr>
-        <w:t xml:space="preserve">Class </w:t>
-      </w:r>
-      <w:r>
-        <w:rPr>
-          <w:b/>
-          <w:u w:val="single"/>
-        </w:rPr>
-        <w:t>7</w:t>
-      </w:r>
-      <w:r>
-        <w:rPr>
-          <w:b/>
-          <w:u w:val="single"/>
-        </w:rPr>
-        <w:t xml:space="preserve"> – </w:t>
-      </w:r>
-      <w:r>
-        <w:rPr>
-          <w:b/>
-          <w:u w:val="single"/>
-        </w:rPr>
-        <w:t xml:space="preserve">Database Design - </w:t>
-      </w:r>
-      <w:r>
-        <w:rPr>
-          <w:b/>
-          <w:u w:val="single"/>
-        </w:rPr>
-        <w:t>Structuring &amp; Modeling Data</w:t>
-      </w:r>
-    </w:p>
-    <w:p>
-      <w:r>
-        <w:t xml:space="preserve">Hour 1 </w:t>
-      </w:r>
-      <w:r>
-        <w:t>–</w:t>
-      </w:r>
-      <w:r>
-        <w:t xml:space="preserve"> </w:t>
-      </w:r>
-      <w:r>
-        <w:t xml:space="preserve">Class 5&amp;6 Quiz, </w:t>
-      </w:r>
-      <w:r>
-        <w:t xml:space="preserve">OLTP - </w:t>
-      </w:r>
-      <w:r>
-        <w:t>ER &amp; Relational Diagrams, Normal Forms</w:t>
-      </w:r>
-      <w:r>
-        <w:t>, OLAP Data Models</w:t>
-      </w:r>
-      <w:r>
-        <w:t xml:space="preserve"> – Lecture</w:t>
-      </w:r>
-    </w:p>
-    <w:p>
-      <w:r>
-        <w:t xml:space="preserve">Hour </w:t>
-      </w:r>
-      <w:r>
-        <w:t>2</w:t>
-      </w:r>
-      <w:r>
-        <w:t xml:space="preserve"> </w:t>
-      </w:r>
-      <w:r>
-        <w:t xml:space="preserve">– </w:t>
-      </w:r>
-      <w:r>
-        <w:t xml:space="preserve">Examples &amp; </w:t>
-      </w:r>
-      <w:r>
-        <w:t>Exercise</w:t>
-      </w:r>
-      <w:r>
-        <w:t xml:space="preserve"> – </w:t>
-      </w:r>
-      <w:r>
-        <w:t xml:space="preserve">OLTP </w:t>
-      </w:r>
-      <w:r>
-        <w:t>Data Modeling - ER &amp; Relational Diagrams</w:t>
-      </w:r>
-    </w:p>
-    <w:p>
-      <w:r>
-        <w:t>Hour 3 –</w:t>
-      </w:r>
-      <w:r>
-        <w:t xml:space="preserve"> </w:t>
-      </w:r>
-      <w:r>
-        <w:t>Exerc</w:t>
-      </w:r>
-      <w:r>
-        <w:t>ise</w:t>
-      </w:r>
-      <w:r>
-        <w:t xml:space="preserve"> </w:t>
-      </w:r>
-      <w:r>
-        <w:t>–</w:t>
-      </w:r>
-      <w:r>
-        <w:t xml:space="preserve"> </w:t>
-      </w:r>
-      <w:r>
-        <w:t xml:space="preserve">OLAP </w:t>
-      </w:r>
-      <w:r>
-        <w:t xml:space="preserve">Dimensional Modeling </w:t>
-      </w:r>
-      <w:r>
-        <w:t>using COVID Data</w:t>
-      </w:r>
-      <w:r>
-        <w:t xml:space="preserve">  </w:t>
-      </w:r>
-    </w:p>
-    <w:p/>
-    <w:p>
-      <w:pPr>
-        <w:rPr>
-          <w:b/>
-          <w:u w:val="single"/>
-        </w:rPr>
-      </w:pPr>
-      <w:r>
-        <w:rPr>
-          <w:b/>
-          <w:u w:val="single"/>
-        </w:rPr>
-        <w:t xml:space="preserve">Class </w:t>
-      </w:r>
-      <w:r>
-        <w:rPr>
-          <w:b/>
-          <w:u w:val="single"/>
-        </w:rPr>
-        <w:t>8</w:t>
-      </w:r>
-      <w:r>
-        <w:rPr>
-          <w:b/>
-          <w:u w:val="single"/>
-        </w:rPr>
-        <w:t xml:space="preserve"> – </w:t>
-      </w:r>
-      <w:r>
-        <w:rPr>
-          <w:b/>
-          <w:u w:val="single"/>
-        </w:rPr>
-        <w:t xml:space="preserve">Storing &amp; </w:t>
-      </w:r>
-      <w:r>
-        <w:rPr>
-          <w:b/>
-          <w:u w:val="single"/>
-        </w:rPr>
-        <w:t>Managing Data</w:t>
-      </w:r>
-    </w:p>
-    <w:p>
-      <w:r>
-        <w:t xml:space="preserve">Hour 1 - ETL &amp; Data Storage, </w:t>
-      </w:r>
-      <w:r>
-        <w:t xml:space="preserve">Example - Python: ETL </w:t>
-      </w:r>
-    </w:p>
-    <w:p>
-      <w:r>
-        <w:t xml:space="preserve">Hour 2 - </w:t>
-      </w:r>
-      <w:r>
-        <w:t xml:space="preserve">Data </w:t>
-      </w:r>
-      <w:proofErr w:type="spellStart"/>
-      <w:r>
-        <w:t>Mgmt</w:t>
-      </w:r>
-      <w:proofErr w:type="spellEnd"/>
-      <w:r>
-        <w:t>/Database Admin, Data Gov. &amp; Quality - Lecture</w:t>
-      </w:r>
-    </w:p>
-    <w:p>
-      <w:r>
-        <w:t xml:space="preserve">Hour 3 - </w:t>
-      </w:r>
-      <w:r>
-        <w:t xml:space="preserve">Examples &amp; </w:t>
-      </w:r>
-      <w:r>
-        <w:t>Exercises - Analyze Data Quality &amp; Create Data Dictionary</w:t>
-      </w:r>
-      <w:r>
-        <w:t xml:space="preserve">, </w:t>
-      </w:r>
-      <w:r>
-        <w:t>Finish Class Project</w:t>
-      </w:r>
-    </w:p>
-    <w:p>
-      <w:pPr>
-        <w:rPr>
-          <w:b/>
-          <w:u w:val="single"/>
-        </w:rPr>
-      </w:pPr>
-      <w:r>
-        <w:rPr>
-          <w:b/>
-          <w:u w:val="single"/>
-        </w:rPr>
-        <w:t xml:space="preserve"> </w:t>
-      </w:r>
-    </w:p>
-    <w:p>
-      <w:pPr>
-        <w:rPr>
-          <w:b/>
-          <w:u w:val="single"/>
-        </w:rPr>
-      </w:pPr>
-      <w:r>
-        <w:rPr>
-          <w:b/>
-          <w:u w:val="single"/>
-        </w:rPr>
         <w:t xml:space="preserve">Additional </w:t>
       </w:r>
       <w:r>
@@ -1501,13 +1722,7 @@
     </w:p>
     <w:p>
       <w:r>
-        <w:t xml:space="preserve">Hour </w:t>
-      </w:r>
-      <w:r>
-        <w:t>1</w:t>
-      </w:r>
-      <w:r>
-        <w:t xml:space="preserve"> - Final Exam</w:t>
+        <w:t>Hour 1 - Final Exam</w:t>
       </w:r>
     </w:p>
     <w:p>
@@ -2484,21 +2699,6 @@
 </file>
 
 <file path=customXml/item1.xml><?xml version="1.0" encoding="utf-8"?>
-<?mso-contentType ?>
-<FormTemplates xmlns="http://schemas.microsoft.com/sharepoint/v3/contenttype/forms">
-  <Display>DocumentLibraryForm</Display>
-  <Edit>DocumentLibraryForm</Edit>
-  <New>DocumentLibraryForm</New>
-</FormTemplates>
-</file>
-
-<file path=customXml/item2.xml><?xml version="1.0" encoding="utf-8"?>
-<p:properties xmlns:p="http://schemas.microsoft.com/office/2006/metadata/properties" xmlns:xsi="http://www.w3.org/2001/XMLSchema-instance" xmlns:pc="http://schemas.microsoft.com/office/infopath/2007/PartnerControls">
-  <documentManagement/>
-</p:properties>
-</file>
-
-<file path=customXml/item3.xml><?xml version="1.0" encoding="utf-8"?>
 <ct:contentTypeSchema xmlns:ct="http://schemas.microsoft.com/office/2006/metadata/contentType" xmlns:ma="http://schemas.microsoft.com/office/2006/metadata/properties/metaAttributes" ct:_="" ma:_="" ma:contentTypeName="Document" ma:contentTypeID="0x0101005AE5FF8884FBCC46A94BDD1B492108E6" ma:contentTypeVersion="13" ma:contentTypeDescription="Create a new document." ma:contentTypeScope="" ma:versionID="f439f2e49180bb00408ad0d026c13537">
   <xsd:schema xmlns:xsd="http://www.w3.org/2001/XMLSchema" xmlns:xs="http://www.w3.org/2001/XMLSchema" xmlns:p="http://schemas.microsoft.com/office/2006/metadata/properties" xmlns:ns3="e7795b0c-9a89-4033-94e7-391f0f671894" xmlns:ns4="5042d2e0-26dc-4e42-a5b1-71a439de03f7" targetNamespace="http://schemas.microsoft.com/office/2006/metadata/properties" ma:root="true" ma:fieldsID="b82266e9d71115d6b83f7b8c275617ae" ns3:_="" ns4:_="">
     <xsd:import namespace="e7795b0c-9a89-4033-94e7-391f0f671894"/>
@@ -2721,24 +2921,22 @@
 </ct:contentTypeSchema>
 </file>
 
-<file path=customXml/itemProps1.xml><?xml version="1.0" encoding="utf-8"?>
-<ds:datastoreItem xmlns:ds="http://schemas.openxmlformats.org/officeDocument/2006/customXml" ds:itemID="{7986811E-DA74-4C1B-850E-4A0A8F7C7DBD}">
-  <ds:schemaRefs>
-    <ds:schemaRef ds:uri="http://schemas.microsoft.com/sharepoint/v3/contenttype/forms"/>
-  </ds:schemaRefs>
-</ds:datastoreItem>
+<file path=customXml/item2.xml><?xml version="1.0" encoding="utf-8"?>
+<p:properties xmlns:p="http://schemas.microsoft.com/office/2006/metadata/properties" xmlns:xsi="http://www.w3.org/2001/XMLSchema-instance" xmlns:pc="http://schemas.microsoft.com/office/infopath/2007/PartnerControls">
+  <documentManagement/>
+</p:properties>
 </file>
 
-<file path=customXml/itemProps2.xml><?xml version="1.0" encoding="utf-8"?>
-<ds:datastoreItem xmlns:ds="http://schemas.openxmlformats.org/officeDocument/2006/customXml" ds:itemID="{4F171B08-363B-4A55-A592-C3C93C216400}">
-  <ds:schemaRefs>
-    <ds:schemaRef ds:uri="http://schemas.microsoft.com/office/2006/metadata/properties"/>
-    <ds:schemaRef ds:uri="http://schemas.microsoft.com/office/infopath/2007/PartnerControls"/>
-  </ds:schemaRefs>
-</ds:datastoreItem>
+<file path=customXml/item3.xml><?xml version="1.0" encoding="utf-8"?>
+<?mso-contentType ?>
+<FormTemplates xmlns="http://schemas.microsoft.com/sharepoint/v3/contenttype/forms">
+  <Display>DocumentLibraryForm</Display>
+  <Edit>DocumentLibraryForm</Edit>
+  <New>DocumentLibraryForm</New>
+</FormTemplates>
 </file>
 
-<file path=customXml/itemProps3.xml><?xml version="1.0" encoding="utf-8"?>
+<file path=customXml/itemProps1.xml><?xml version="1.0" encoding="utf-8"?>
 <ds:datastoreItem xmlns:ds="http://schemas.openxmlformats.org/officeDocument/2006/customXml" ds:itemID="{29C2C372-E598-4CD0-A828-C2D7442922F0}">
   <ds:schemaRefs>
     <ds:schemaRef ds:uri="http://schemas.microsoft.com/office/2006/metadata/contentType"/>
@@ -2755,4 +2953,21 @@
     <ds:schemaRef ds:uri="http://schemas.microsoft.com/internal/obd"/>
   </ds:schemaRefs>
 </ds:datastoreItem>
+</file>
+
+<file path=customXml/itemProps2.xml><?xml version="1.0" encoding="utf-8"?>
+<ds:datastoreItem xmlns:ds="http://schemas.openxmlformats.org/officeDocument/2006/customXml" ds:itemID="{4F171B08-363B-4A55-A592-C3C93C216400}">
+  <ds:schemaRefs>
+    <ds:schemaRef ds:uri="http://schemas.microsoft.com/office/2006/metadata/properties"/>
+    <ds:schemaRef ds:uri="http://schemas.microsoft.com/office/infopath/2007/PartnerControls"/>
+  </ds:schemaRefs>
+</ds:datastoreItem>
+</file>
+
+<file path=customXml/itemProps3.xml><?xml version="1.0" encoding="utf-8"?>
+<ds:datastoreItem xmlns:ds="http://schemas.openxmlformats.org/officeDocument/2006/customXml" ds:itemID="{7986811E-DA74-4C1B-850E-4A0A8F7C7DBD}">
+  <ds:schemaRefs>
+    <ds:schemaRef ds:uri="http://schemas.microsoft.com/sharepoint/v3/contenttype/forms"/>
+  </ds:schemaRefs>
+</ds:datastoreItem>
 </file>
</xml_diff>